<commit_message>
Site link README test
</commit_message>
<xml_diff>
--- a/Homework/Week_3/questions.docx
+++ b/Homework/Week_3/questions.docx
@@ -52,6 +52,7 @@
         </w:rPr>
         <w:t> and </w:t>
       </w:r>
+      <w:proofErr w:type="spellStart"/>
       <w:r>
         <w:rPr>
           <w:rStyle w:val="HTMLCode"/>
@@ -63,6 +64,7 @@
         </w:rPr>
         <w:t>selectAll</w:t>
       </w:r>
+      <w:proofErr w:type="spellEnd"/>
       <w:r>
         <w:rPr>
           <w:rFonts w:ascii="Helvetica" w:hAnsi="Helvetica" w:cs="Helvetica"/>
@@ -187,7 +189,23 @@
           <w:shd w:val="clear" w:color="auto" w:fill="FEFEFE"/>
           <w:lang w:val="en-US"/>
         </w:rPr>
-        <w:t>select(), selects the first element that matches the D3 query. selectAll(), selects ALL elements that match the D3 query.</w:t>
+        <w:t xml:space="preserve">select(), selects the first element that matches the D3 query. </w:t>
+      </w:r>
+      <w:proofErr w:type="spellStart"/>
+      <w:r>
+        <w:rPr>
+          <w:shd w:val="clear" w:color="auto" w:fill="FEFEFE"/>
+          <w:lang w:val="en-US"/>
+        </w:rPr>
+        <w:t>selectAll</w:t>
+      </w:r>
+      <w:proofErr w:type="spellEnd"/>
+      <w:r>
+        <w:rPr>
+          <w:shd w:val="clear" w:color="auto" w:fill="FEFEFE"/>
+          <w:lang w:val="en-US"/>
+        </w:rPr>
+        <w:t>(), selects ALL elements that match the D3 query.</w:t>
       </w:r>
     </w:p>
     <w:p>
@@ -250,6 +268,7 @@
         </w:rPr>
         <w:t> and </w:t>
       </w:r>
+      <w:proofErr w:type="spellStart"/>
       <w:r>
         <w:rPr>
           <w:rStyle w:val="HTMLCode"/>
@@ -261,6 +280,7 @@
         </w:rPr>
         <w:t>i</w:t>
       </w:r>
+      <w:proofErr w:type="spellEnd"/>
       <w:r>
         <w:rPr>
           <w:rFonts w:ascii="Helvetica" w:hAnsi="Helvetica" w:cs="Helvetica"/>
@@ -303,39 +323,10 @@
           <w:shd w:val="clear" w:color="auto" w:fill="FEFEFE"/>
           <w:lang w:val="en-US"/>
         </w:rPr>
-        <w:t>function(d, i){}</w:t>
-      </w:r>
-      <w:r>
-        <w:rPr>
-          <w:rFonts w:ascii="Helvetica" w:hAnsi="Helvetica" w:cs="Helvetica"/>
-          <w:color w:val="3F3F3F"/>
-          <w:sz w:val="23"/>
-          <w:szCs w:val="23"/>
-          <w:shd w:val="clear" w:color="auto" w:fill="FEFEFE"/>
-          <w:lang w:val="en-US"/>
-        </w:rPr>
-        <w:t>?</w:t>
-      </w:r>
-    </w:p>
-    <w:p>
-      <w:pPr>
-        <w:spacing w:after="0"/>
-        <w:contextualSpacing/>
-        <w:rPr>
-          <w:rFonts w:ascii="Helvetica" w:hAnsi="Helvetica" w:cs="Helvetica"/>
-          <w:color w:val="3F3F3F"/>
-          <w:sz w:val="23"/>
-          <w:szCs w:val="23"/>
-          <w:shd w:val="clear" w:color="auto" w:fill="FEFEFE"/>
-          <w:lang w:val="en-US"/>
-        </w:rPr>
-      </w:pPr>
-    </w:p>
-    <w:p>
-      <w:pPr>
-        <w:spacing w:after="0"/>
-        <w:ind w:firstLine="360"/>
-        <w:contextualSpacing/>
+        <w:t xml:space="preserve">function(d, </w:t>
+      </w:r>
+      <w:proofErr w:type="spellStart"/>
+      <w:r>
         <w:rPr>
           <w:rStyle w:val="HTMLCode"/>
           <w:rFonts w:ascii="Consolas" w:hAnsi="Consolas"/>
@@ -344,105 +335,9 @@
           <w:shd w:val="clear" w:color="auto" w:fill="FEFEFE"/>
           <w:lang w:val="en-US"/>
         </w:rPr>
-      </w:pPr>
-      <w:r>
-        <w:rPr>
-          <w:shd w:val="clear" w:color="auto" w:fill="FEFEFE"/>
-          <w:lang w:val="en-US"/>
-        </w:rPr>
-        <w:t xml:space="preserve">These are variables </w:t>
-      </w:r>
-      <w:r>
-        <w:rPr>
-          <w:shd w:val="clear" w:color="auto" w:fill="FEFEFE"/>
-          <w:lang w:val="en-US"/>
-        </w:rPr>
-        <w:t xml:space="preserve">coupled to a dataset </w:t>
-      </w:r>
-      <w:r>
-        <w:rPr>
-          <w:shd w:val="clear" w:color="auto" w:fill="FEFEFE"/>
-          <w:lang w:val="en-US"/>
-        </w:rPr>
-        <w:t xml:space="preserve">that can be used in D3 code to dynamically create </w:t>
-      </w:r>
-      <w:r>
-        <w:rPr>
-          <w:shd w:val="clear" w:color="auto" w:fill="FEFEFE"/>
-          <w:lang w:val="en-US"/>
-        </w:rPr>
-        <w:t>or</w:t>
-      </w:r>
-      <w:r>
-        <w:rPr>
-          <w:shd w:val="clear" w:color="auto" w:fill="FEFEFE"/>
-          <w:lang w:val="en-US"/>
-        </w:rPr>
-        <w:t xml:space="preserve"> alter </w:t>
-      </w:r>
-      <w:r>
-        <w:rPr>
-          <w:shd w:val="clear" w:color="auto" w:fill="FEFEFE"/>
-          <w:lang w:val="en-US"/>
-        </w:rPr>
-        <w:t>tags. Usually, d is a dataset describing values for the attributes of the tag, such as an array of font sizes or text colors. tags are tied to a dataset by the select(</w:t>
-      </w:r>
-      <w:r>
-        <w:rPr>
-          <w:shd w:val="clear" w:color="auto" w:fill="FEFEFE"/>
-          <w:lang w:val="en-US"/>
-        </w:rPr>
-        <w:t>‘</w:t>
-      </w:r>
-      <w:r>
-        <w:rPr>
-          <w:shd w:val="clear" w:color="auto" w:fill="FEFEFE"/>
-          <w:lang w:val="en-US"/>
-        </w:rPr>
-        <w:t>tag</w:t>
-      </w:r>
-      <w:r>
-        <w:rPr>
-          <w:shd w:val="clear" w:color="auto" w:fill="FEFEFE"/>
-          <w:lang w:val="en-US"/>
-        </w:rPr>
-        <w:t>’</w:t>
-      </w:r>
-      <w:r>
-        <w:rPr>
-          <w:shd w:val="clear" w:color="auto" w:fill="FEFEFE"/>
-          <w:lang w:val="en-US"/>
-        </w:rPr>
-        <w:t>).data(</w:t>
-      </w:r>
-      <w:r>
-        <w:rPr>
-          <w:shd w:val="clear" w:color="auto" w:fill="FEFEFE"/>
-          <w:lang w:val="en-US"/>
-        </w:rPr>
-        <w:t>‘</w:t>
-      </w:r>
-      <w:r>
-        <w:rPr>
-          <w:shd w:val="clear" w:color="auto" w:fill="FEFEFE"/>
-          <w:lang w:val="en-US"/>
-        </w:rPr>
-        <w:t>varName</w:t>
-      </w:r>
-      <w:r>
-        <w:rPr>
-          <w:shd w:val="clear" w:color="auto" w:fill="FEFEFE"/>
-          <w:lang w:val="en-US"/>
-        </w:rPr>
-        <w:t>’</w:t>
-      </w:r>
-      <w:r>
-        <w:rPr>
-          <w:shd w:val="clear" w:color="auto" w:fill="FEFEFE"/>
-          <w:lang w:val="en-US"/>
-        </w:rPr>
-        <w:t xml:space="preserve">). Then the function runs for each element, returning some value. E.g. </w:t>
-      </w:r>
+        <w:t>i</w:t>
+      </w:r>
+      <w:proofErr w:type="spellEnd"/>
       <w:r>
         <w:rPr>
           <w:rStyle w:val="HTMLCode"/>
@@ -452,9 +347,39 @@
           <w:shd w:val="clear" w:color="auto" w:fill="FEFEFE"/>
           <w:lang w:val="en-US"/>
         </w:rPr>
-        <w:t>function(d){</w:t>
-      </w:r>
-      <w:r>
+        <w:t>){}</w:t>
+      </w:r>
+      <w:r>
+        <w:rPr>
+          <w:rFonts w:ascii="Helvetica" w:hAnsi="Helvetica" w:cs="Helvetica"/>
+          <w:color w:val="3F3F3F"/>
+          <w:sz w:val="23"/>
+          <w:szCs w:val="23"/>
+          <w:shd w:val="clear" w:color="auto" w:fill="FEFEFE"/>
+          <w:lang w:val="en-US"/>
+        </w:rPr>
+        <w:t>?</w:t>
+      </w:r>
+    </w:p>
+    <w:p>
+      <w:pPr>
+        <w:spacing w:after="0"/>
+        <w:contextualSpacing/>
+        <w:rPr>
+          <w:rFonts w:ascii="Helvetica" w:hAnsi="Helvetica" w:cs="Helvetica"/>
+          <w:color w:val="3F3F3F"/>
+          <w:sz w:val="23"/>
+          <w:szCs w:val="23"/>
+          <w:shd w:val="clear" w:color="auto" w:fill="FEFEFE"/>
+          <w:lang w:val="en-US"/>
+        </w:rPr>
+      </w:pPr>
+    </w:p>
+    <w:p>
+      <w:pPr>
+        <w:spacing w:after="0"/>
+        <w:ind w:firstLine="360"/>
+        <w:contextualSpacing/>
         <w:rPr>
           <w:rStyle w:val="HTMLCode"/>
           <w:rFonts w:ascii="Consolas" w:hAnsi="Consolas"/>
@@ -463,7 +388,106 @@
           <w:shd w:val="clear" w:color="auto" w:fill="FEFEFE"/>
           <w:lang w:val="en-US"/>
         </w:rPr>
-        <w:t>return d;}, may return a value from a list Object, iterating for each single element.</w:t>
+      </w:pPr>
+      <w:r>
+        <w:rPr>
+          <w:shd w:val="clear" w:color="auto" w:fill="FEFEFE"/>
+          <w:lang w:val="en-US"/>
+        </w:rPr>
+        <w:t xml:space="preserve">These are variables </w:t>
+      </w:r>
+      <w:r>
+        <w:rPr>
+          <w:shd w:val="clear" w:color="auto" w:fill="FEFEFE"/>
+          <w:lang w:val="en-US"/>
+        </w:rPr>
+        <w:t xml:space="preserve">coupled to a dataset </w:t>
+      </w:r>
+      <w:r>
+        <w:rPr>
+          <w:shd w:val="clear" w:color="auto" w:fill="FEFEFE"/>
+          <w:lang w:val="en-US"/>
+        </w:rPr>
+        <w:t xml:space="preserve">that can be used in D3 code to dynamically create </w:t>
+      </w:r>
+      <w:r>
+        <w:rPr>
+          <w:shd w:val="clear" w:color="auto" w:fill="FEFEFE"/>
+          <w:lang w:val="en-US"/>
+        </w:rPr>
+        <w:t>or</w:t>
+      </w:r>
+      <w:r>
+        <w:rPr>
+          <w:shd w:val="clear" w:color="auto" w:fill="FEFEFE"/>
+          <w:lang w:val="en-US"/>
+        </w:rPr>
+        <w:t xml:space="preserve"> alter </w:t>
+      </w:r>
+      <w:r>
+        <w:rPr>
+          <w:shd w:val="clear" w:color="auto" w:fill="FEFEFE"/>
+          <w:lang w:val="en-US"/>
+        </w:rPr>
+        <w:t>tags. Usually, d is a dataset describing values for the attributes of the tag, such as an array of font sizes or text colors. tags are tied to a dataset by the select(</w:t>
+      </w:r>
+      <w:r>
+        <w:rPr>
+          <w:shd w:val="clear" w:color="auto" w:fill="FEFEFE"/>
+          <w:lang w:val="en-US"/>
+        </w:rPr>
+        <w:t>‘</w:t>
+      </w:r>
+      <w:r>
+        <w:rPr>
+          <w:shd w:val="clear" w:color="auto" w:fill="FEFEFE"/>
+          <w:lang w:val="en-US"/>
+        </w:rPr>
+        <w:t>tag</w:t>
+      </w:r>
+      <w:r>
+        <w:rPr>
+          <w:shd w:val="clear" w:color="auto" w:fill="FEFEFE"/>
+          <w:lang w:val="en-US"/>
+        </w:rPr>
+        <w:t>’</w:t>
+      </w:r>
+      <w:r>
+        <w:rPr>
+          <w:shd w:val="clear" w:color="auto" w:fill="FEFEFE"/>
+          <w:lang w:val="en-US"/>
+        </w:rPr>
+        <w:t>).data(</w:t>
+      </w:r>
+      <w:r>
+        <w:rPr>
+          <w:shd w:val="clear" w:color="auto" w:fill="FEFEFE"/>
+          <w:lang w:val="en-US"/>
+        </w:rPr>
+        <w:t>‘</w:t>
+      </w:r>
+      <w:proofErr w:type="spellStart"/>
+      <w:r>
+        <w:rPr>
+          <w:shd w:val="clear" w:color="auto" w:fill="FEFEFE"/>
+          <w:lang w:val="en-US"/>
+        </w:rPr>
+        <w:t>varName</w:t>
+      </w:r>
+      <w:proofErr w:type="spellEnd"/>
+      <w:r>
+        <w:rPr>
+          <w:shd w:val="clear" w:color="auto" w:fill="FEFEFE"/>
+          <w:lang w:val="en-US"/>
+        </w:rPr>
+        <w:t>’</w:t>
+      </w:r>
+      <w:r>
+        <w:rPr>
+          <w:shd w:val="clear" w:color="auto" w:fill="FEFEFE"/>
+          <w:lang w:val="en-US"/>
+        </w:rPr>
+        <w:t xml:space="preserve">). Then the function runs for each element, returning some value. E.g. </w:t>
       </w:r>
       <w:r>
         <w:rPr>
@@ -474,14 +498,9 @@
           <w:shd w:val="clear" w:color="auto" w:fill="FEFEFE"/>
           <w:lang w:val="en-US"/>
         </w:rPr>
-        <w:t xml:space="preserve"> </w:t>
-      </w:r>
-    </w:p>
-    <w:p>
-      <w:pPr>
-        <w:spacing w:after="0"/>
-        <w:ind w:firstLine="360"/>
-        <w:contextualSpacing/>
+        <w:t>function(d){</w:t>
+      </w:r>
+      <w:r>
         <w:rPr>
           <w:rStyle w:val="HTMLCode"/>
           <w:rFonts w:ascii="Consolas" w:hAnsi="Consolas"/>
@@ -490,18 +509,8 @@
           <w:shd w:val="clear" w:color="auto" w:fill="FEFEFE"/>
           <w:lang w:val="en-US"/>
         </w:rPr>
-      </w:pPr>
-    </w:p>
-    <w:p>
-      <w:pPr>
-        <w:spacing w:after="0"/>
-        <w:ind w:firstLine="360"/>
-        <w:contextualSpacing/>
-        <w:rPr>
-          <w:shd w:val="clear" w:color="auto" w:fill="FEFEFE"/>
-          <w:lang w:val="en-US"/>
-        </w:rPr>
-      </w:pPr>
+        <w:t>return d;}, may return a value from a list Object, iterating for each single element.</w:t>
+      </w:r>
       <w:r>
         <w:rPr>
           <w:rStyle w:val="HTMLCode"/>
@@ -511,9 +520,14 @@
           <w:shd w:val="clear" w:color="auto" w:fill="FEFEFE"/>
           <w:lang w:val="en-US"/>
         </w:rPr>
-        <w:t>The way this value is used is by returning it after an attribute description, e.g. x.style(</w:t>
-      </w:r>
-      <w:r>
+        <w:t xml:space="preserve"> </w:t>
+      </w:r>
+    </w:p>
+    <w:p>
+      <w:pPr>
+        <w:spacing w:after="0"/>
+        <w:ind w:firstLine="360"/>
+        <w:contextualSpacing/>
         <w:rPr>
           <w:rStyle w:val="HTMLCode"/>
           <w:rFonts w:ascii="Consolas" w:hAnsi="Consolas"/>
@@ -522,7 +536,87 @@
           <w:shd w:val="clear" w:color="auto" w:fill="FEFEFE"/>
           <w:lang w:val="en-US"/>
         </w:rPr>
-        <w:t>‘font-size’, function (d) {return d + ‘px’;}). If d is an integer, the pixel size is altered for the selection of x elements.</w:t>
+      </w:pPr>
+    </w:p>
+    <w:p>
+      <w:pPr>
+        <w:spacing w:after="0"/>
+        <w:ind w:firstLine="360"/>
+        <w:contextualSpacing/>
+        <w:rPr>
+          <w:shd w:val="clear" w:color="auto" w:fill="FEFEFE"/>
+          <w:lang w:val="en-US"/>
+        </w:rPr>
+      </w:pPr>
+      <w:r>
+        <w:rPr>
+          <w:rStyle w:val="HTMLCode"/>
+          <w:rFonts w:ascii="Consolas" w:hAnsi="Consolas"/>
+          <w:color w:val="000000"/>
+          <w:bdr w:val="none" w:sz="0" w:space="0" w:color="auto" w:frame="1"/>
+          <w:shd w:val="clear" w:color="auto" w:fill="FEFEFE"/>
+          <w:lang w:val="en-US"/>
+        </w:rPr>
+        <w:t xml:space="preserve">The way this value is used is by returning it after an attribute description, e.g. </w:t>
+      </w:r>
+      <w:proofErr w:type="spellStart"/>
+      <w:r>
+        <w:rPr>
+          <w:rStyle w:val="HTMLCode"/>
+          <w:rFonts w:ascii="Consolas" w:hAnsi="Consolas"/>
+          <w:color w:val="000000"/>
+          <w:bdr w:val="none" w:sz="0" w:space="0" w:color="auto" w:frame="1"/>
+          <w:shd w:val="clear" w:color="auto" w:fill="FEFEFE"/>
+          <w:lang w:val="en-US"/>
+        </w:rPr>
+        <w:t>x.style</w:t>
+      </w:r>
+      <w:proofErr w:type="spellEnd"/>
+      <w:r>
+        <w:rPr>
+          <w:rStyle w:val="HTMLCode"/>
+          <w:rFonts w:ascii="Consolas" w:hAnsi="Consolas"/>
+          <w:color w:val="000000"/>
+          <w:bdr w:val="none" w:sz="0" w:space="0" w:color="auto" w:frame="1"/>
+          <w:shd w:val="clear" w:color="auto" w:fill="FEFEFE"/>
+          <w:lang w:val="en-US"/>
+        </w:rPr>
+        <w:t>(</w:t>
+      </w:r>
+      <w:r>
+        <w:rPr>
+          <w:rStyle w:val="HTMLCode"/>
+          <w:rFonts w:ascii="Consolas" w:hAnsi="Consolas"/>
+          <w:color w:val="000000"/>
+          <w:bdr w:val="none" w:sz="0" w:space="0" w:color="auto" w:frame="1"/>
+          <w:shd w:val="clear" w:color="auto" w:fill="FEFEFE"/>
+          <w:lang w:val="en-US"/>
+        </w:rPr>
+        <w:t>‘font-size’, function (d) {return d + ‘</w:t>
+      </w:r>
+      <w:proofErr w:type="spellStart"/>
+      <w:r>
+        <w:rPr>
+          <w:rStyle w:val="HTMLCode"/>
+          <w:rFonts w:ascii="Consolas" w:hAnsi="Consolas"/>
+          <w:color w:val="000000"/>
+          <w:bdr w:val="none" w:sz="0" w:space="0" w:color="auto" w:frame="1"/>
+          <w:shd w:val="clear" w:color="auto" w:fill="FEFEFE"/>
+          <w:lang w:val="en-US"/>
+        </w:rPr>
+        <w:t>px</w:t>
+      </w:r>
+      <w:proofErr w:type="spellEnd"/>
+      <w:r>
+        <w:rPr>
+          <w:rStyle w:val="HTMLCode"/>
+          <w:rFonts w:ascii="Consolas" w:hAnsi="Consolas"/>
+          <w:color w:val="000000"/>
+          <w:bdr w:val="none" w:sz="0" w:space="0" w:color="auto" w:frame="1"/>
+          <w:shd w:val="clear" w:color="auto" w:fill="FEFEFE"/>
+          <w:lang w:val="en-US"/>
+        </w:rPr>
+        <w:t>’;}). If d is an integer, the pixel size is altered for the selection of x elements.</w:t>
       </w:r>
     </w:p>
     <w:p>
@@ -601,7 +695,31 @@
           <w:shd w:val="clear" w:color="auto" w:fill="FEFEFE"/>
           <w:lang w:val="en-US"/>
         </w:rPr>
-        <w:t> element with class “barChart1” and to add an svg element with class “barChart2” with square dimensions.</w:t>
+        <w:t xml:space="preserve"> element with class “barChart1” and to add an </w:t>
+      </w:r>
+      <w:proofErr w:type="spellStart"/>
+      <w:r>
+        <w:rPr>
+          <w:rFonts w:ascii="Helvetica" w:hAnsi="Helvetica" w:cs="Helvetica"/>
+          <w:color w:val="3F3F3F"/>
+          <w:sz w:val="23"/>
+          <w:szCs w:val="23"/>
+          <w:shd w:val="clear" w:color="auto" w:fill="FEFEFE"/>
+          <w:lang w:val="en-US"/>
+        </w:rPr>
+        <w:t>svg</w:t>
+      </w:r>
+      <w:proofErr w:type="spellEnd"/>
+      <w:r>
+        <w:rPr>
+          <w:rFonts w:ascii="Helvetica" w:hAnsi="Helvetica" w:cs="Helvetica"/>
+          <w:color w:val="3F3F3F"/>
+          <w:sz w:val="23"/>
+          <w:szCs w:val="23"/>
+          <w:shd w:val="clear" w:color="auto" w:fill="FEFEFE"/>
+          <w:lang w:val="en-US"/>
+        </w:rPr>
+        <w:t xml:space="preserve"> element with class “barChart2” with square dimensions.</w:t>
       </w:r>
     </w:p>
     <w:p>
@@ -657,7 +775,23 @@
           <w:shd w:val="clear" w:color="auto" w:fill="FEFEFE"/>
           <w:lang w:val="en-US"/>
         </w:rPr>
-        <w:t>.attr('class','barChart1')</w:t>
+        <w:t>.</w:t>
+      </w:r>
+      <w:proofErr w:type="spellStart"/>
+      <w:r>
+        <w:rPr>
+          <w:shd w:val="clear" w:color="auto" w:fill="FEFEFE"/>
+          <w:lang w:val="en-US"/>
+        </w:rPr>
+        <w:t>attr</w:t>
+      </w:r>
+      <w:proofErr w:type="spellEnd"/>
+      <w:r>
+        <w:rPr>
+          <w:shd w:val="clear" w:color="auto" w:fill="FEFEFE"/>
+          <w:lang w:val="en-US"/>
+        </w:rPr>
+        <w:t>('class','barChart1')</w:t>
       </w:r>
     </w:p>
     <w:p>
@@ -698,7 +832,23 @@
           <w:shd w:val="clear" w:color="auto" w:fill="FEFEFE"/>
           <w:lang w:val="en-US"/>
         </w:rPr>
-        <w:t>d3.select('body').append('svg')</w:t>
+        <w:t>d3.select('body').append('</w:t>
+      </w:r>
+      <w:proofErr w:type="spellStart"/>
+      <w:r>
+        <w:rPr>
+          <w:shd w:val="clear" w:color="auto" w:fill="FEFEFE"/>
+          <w:lang w:val="en-US"/>
+        </w:rPr>
+        <w:t>svg</w:t>
+      </w:r>
+      <w:proofErr w:type="spellEnd"/>
+      <w:r>
+        <w:rPr>
+          <w:shd w:val="clear" w:color="auto" w:fill="FEFEFE"/>
+          <w:lang w:val="en-US"/>
+        </w:rPr>
+        <w:t>')</w:t>
       </w:r>
     </w:p>
     <w:p>
@@ -716,7 +866,23 @@
           <w:shd w:val="clear" w:color="auto" w:fill="FEFEFE"/>
           <w:lang w:val="en-US"/>
         </w:rPr>
-        <w:t>.attr('class','barChart2')</w:t>
+        <w:t>.</w:t>
+      </w:r>
+      <w:proofErr w:type="spellStart"/>
+      <w:r>
+        <w:rPr>
+          <w:shd w:val="clear" w:color="auto" w:fill="FEFEFE"/>
+          <w:lang w:val="en-US"/>
+        </w:rPr>
+        <w:t>attr</w:t>
+      </w:r>
+      <w:proofErr w:type="spellEnd"/>
+      <w:r>
+        <w:rPr>
+          <w:shd w:val="clear" w:color="auto" w:fill="FEFEFE"/>
+          <w:lang w:val="en-US"/>
+        </w:rPr>
+        <w:t>('class','barChart2')</w:t>
       </w:r>
     </w:p>
     <w:p>
@@ -734,7 +900,23 @@
           <w:shd w:val="clear" w:color="auto" w:fill="FEFEFE"/>
           <w:lang w:val="en-US"/>
         </w:rPr>
-        <w:t>.attr('width',100)</w:t>
+        <w:t>.</w:t>
+      </w:r>
+      <w:proofErr w:type="spellStart"/>
+      <w:r>
+        <w:rPr>
+          <w:shd w:val="clear" w:color="auto" w:fill="FEFEFE"/>
+          <w:lang w:val="en-US"/>
+        </w:rPr>
+        <w:t>attr</w:t>
+      </w:r>
+      <w:proofErr w:type="spellEnd"/>
+      <w:r>
+        <w:rPr>
+          <w:shd w:val="clear" w:color="auto" w:fill="FEFEFE"/>
+          <w:lang w:val="en-US"/>
+        </w:rPr>
+        <w:t>('width',100)</w:t>
       </w:r>
     </w:p>
     <w:p>
@@ -752,7 +934,23 @@
           <w:shd w:val="clear" w:color="auto" w:fill="FEFEFE"/>
           <w:lang w:val="en-US"/>
         </w:rPr>
-        <w:t>.attr('height',100)</w:t>
+        <w:t>.</w:t>
+      </w:r>
+      <w:proofErr w:type="spellStart"/>
+      <w:r>
+        <w:rPr>
+          <w:shd w:val="clear" w:color="auto" w:fill="FEFEFE"/>
+          <w:lang w:val="en-US"/>
+        </w:rPr>
+        <w:t>attr</w:t>
+      </w:r>
+      <w:proofErr w:type="spellEnd"/>
+      <w:r>
+        <w:rPr>
+          <w:shd w:val="clear" w:color="auto" w:fill="FEFEFE"/>
+          <w:lang w:val="en-US"/>
+        </w:rPr>
+        <w:t>('height',100)</w:t>
       </w:r>
     </w:p>
     <w:p>
@@ -883,7 +1081,31 @@
           <w:shd w:val="clear" w:color="auto" w:fill="FEFEFE"/>
           <w:lang w:val="en-US"/>
         </w:rPr>
-        <w:t> at a high level. What does “selectAll + data + enter + append” refer to?</w:t>
+        <w:t> at a high level. What does “</w:t>
+      </w:r>
+      <w:proofErr w:type="spellStart"/>
+      <w:r>
+        <w:rPr>
+          <w:rFonts w:ascii="Helvetica" w:hAnsi="Helvetica" w:cs="Helvetica"/>
+          <w:color w:val="3F3F3F"/>
+          <w:sz w:val="23"/>
+          <w:szCs w:val="23"/>
+          <w:shd w:val="clear" w:color="auto" w:fill="FEFEFE"/>
+          <w:lang w:val="en-US"/>
+        </w:rPr>
+        <w:t>selectAll</w:t>
+      </w:r>
+      <w:proofErr w:type="spellEnd"/>
+      <w:r>
+        <w:rPr>
+          <w:rFonts w:ascii="Helvetica" w:hAnsi="Helvetica" w:cs="Helvetica"/>
+          <w:color w:val="3F3F3F"/>
+          <w:sz w:val="23"/>
+          <w:szCs w:val="23"/>
+          <w:shd w:val="clear" w:color="auto" w:fill="FEFEFE"/>
+          <w:lang w:val="en-US"/>
+        </w:rPr>
+        <w:t xml:space="preserve"> + data + enter + append” refer to?</w:t>
       </w:r>
     </w:p>
     <w:p>
@@ -1156,18 +1378,66 @@
           <w:lang w:val="en-US"/>
         </w:rPr>
         <w:lastRenderedPageBreak/>
-        <w:t>“selectAll + data + enter + append”</w:t>
-      </w:r>
-      <w:r>
-        <w:rPr>
-          <w:rFonts w:ascii="Helvetica" w:hAnsi="Helvetica" w:cs="Helvetica"/>
-          <w:color w:val="3F3F3F"/>
-          <w:sz w:val="23"/>
-          <w:szCs w:val="23"/>
-          <w:shd w:val="clear" w:color="auto" w:fill="FEFEFE"/>
-          <w:lang w:val="en-US"/>
-        </w:rPr>
-        <w:t>, refers to the creation of new tags. The amount of new tags created, when given a dataset, depends on the amount of selected tags in the beginning by selectAll, and the amount of items in the dataset.</w:t>
+        <w:t>“</w:t>
+      </w:r>
+      <w:proofErr w:type="spellStart"/>
+      <w:r>
+        <w:rPr>
+          <w:rFonts w:ascii="Helvetica" w:hAnsi="Helvetica" w:cs="Helvetica"/>
+          <w:color w:val="3F3F3F"/>
+          <w:sz w:val="23"/>
+          <w:szCs w:val="23"/>
+          <w:shd w:val="clear" w:color="auto" w:fill="FEFEFE"/>
+          <w:lang w:val="en-US"/>
+        </w:rPr>
+        <w:t>selectAll</w:t>
+      </w:r>
+      <w:proofErr w:type="spellEnd"/>
+      <w:r>
+        <w:rPr>
+          <w:rFonts w:ascii="Helvetica" w:hAnsi="Helvetica" w:cs="Helvetica"/>
+          <w:color w:val="3F3F3F"/>
+          <w:sz w:val="23"/>
+          <w:szCs w:val="23"/>
+          <w:shd w:val="clear" w:color="auto" w:fill="FEFEFE"/>
+          <w:lang w:val="en-US"/>
+        </w:rPr>
+        <w:t xml:space="preserve"> + data + enter + append”</w:t>
+      </w:r>
+      <w:r>
+        <w:rPr>
+          <w:rFonts w:ascii="Helvetica" w:hAnsi="Helvetica" w:cs="Helvetica"/>
+          <w:color w:val="3F3F3F"/>
+          <w:sz w:val="23"/>
+          <w:szCs w:val="23"/>
+          <w:shd w:val="clear" w:color="auto" w:fill="FEFEFE"/>
+          <w:lang w:val="en-US"/>
+        </w:rPr>
+        <w:t xml:space="preserve">, refers to the creation of new tags. The amount of new tags created, when given a dataset, depends on the amount of selected tags in the beginning by </w:t>
+      </w:r>
+      <w:proofErr w:type="spellStart"/>
+      <w:r>
+        <w:rPr>
+          <w:rFonts w:ascii="Helvetica" w:hAnsi="Helvetica" w:cs="Helvetica"/>
+          <w:color w:val="3F3F3F"/>
+          <w:sz w:val="23"/>
+          <w:szCs w:val="23"/>
+          <w:shd w:val="clear" w:color="auto" w:fill="FEFEFE"/>
+          <w:lang w:val="en-US"/>
+        </w:rPr>
+        <w:t>selectAll</w:t>
+      </w:r>
+      <w:proofErr w:type="spellEnd"/>
+      <w:r>
+        <w:rPr>
+          <w:rFonts w:ascii="Helvetica" w:hAnsi="Helvetica" w:cs="Helvetica"/>
+          <w:color w:val="3F3F3F"/>
+          <w:sz w:val="23"/>
+          <w:szCs w:val="23"/>
+          <w:shd w:val="clear" w:color="auto" w:fill="FEFEFE"/>
+          <w:lang w:val="en-US"/>
+        </w:rPr>
+        <w:t>, and the amount of items in the dataset.</w:t>
       </w:r>
     </w:p>
     <w:p>
@@ -1249,7 +1519,31 @@
           <w:shd w:val="clear" w:color="auto" w:fill="FEFEFE"/>
           <w:lang w:val="en-US"/>
         </w:rPr>
-        <w:t>Using div’s in HTML to encode the bars is not a great way to tackle things, SVG’s are more dynamic, and are also scalable without resolution loss.</w:t>
+        <w:t xml:space="preserve">Using </w:t>
+      </w:r>
+      <w:proofErr w:type="spellStart"/>
+      <w:r>
+        <w:rPr>
+          <w:rFonts w:ascii="Helvetica" w:hAnsi="Helvetica" w:cs="Helvetica"/>
+          <w:color w:val="3F3F3F"/>
+          <w:sz w:val="23"/>
+          <w:szCs w:val="23"/>
+          <w:shd w:val="clear" w:color="auto" w:fill="FEFEFE"/>
+          <w:lang w:val="en-US"/>
+        </w:rPr>
+        <w:t>div’s</w:t>
+      </w:r>
+      <w:proofErr w:type="spellEnd"/>
+      <w:r>
+        <w:rPr>
+          <w:rFonts w:ascii="Helvetica" w:hAnsi="Helvetica" w:cs="Helvetica"/>
+          <w:color w:val="3F3F3F"/>
+          <w:sz w:val="23"/>
+          <w:szCs w:val="23"/>
+          <w:shd w:val="clear" w:color="auto" w:fill="FEFEFE"/>
+          <w:lang w:val="en-US"/>
+        </w:rPr>
+        <w:t xml:space="preserve"> in HTML to encode the bars is not a great way to tackle things, SVG’s are more dynamic, and are also scalable without resolution loss.</w:t>
       </w:r>
     </w:p>
     <w:p>
@@ -1357,6 +1651,7 @@
         </w:rPr>
         <w:t xml:space="preserve">He starts from a hardcoded </w:t>
       </w:r>
+      <w:proofErr w:type="spellStart"/>
       <w:r>
         <w:rPr>
           <w:rFonts w:ascii="Helvetica" w:hAnsi="Helvetica" w:cs="Helvetica"/>
@@ -1367,7 +1662,20 @@
           <w:shd w:val="clear" w:color="auto" w:fill="FEFEFE"/>
           <w:lang w:val="en-US"/>
         </w:rPr>
-        <w:t>svg element</w:t>
+        <w:t>svg</w:t>
+      </w:r>
+      <w:proofErr w:type="spellEnd"/>
+      <w:r>
+        <w:rPr>
+          <w:rFonts w:ascii="Helvetica" w:hAnsi="Helvetica" w:cs="Helvetica"/>
+          <w:i/>
+          <w:color w:val="3F3F3F"/>
+          <w:sz w:val="23"/>
+          <w:szCs w:val="23"/>
+          <w:shd w:val="clear" w:color="auto" w:fill="FEFEFE"/>
+          <w:lang w:val="en-US"/>
+        </w:rPr>
+        <w:t xml:space="preserve"> element</w:t>
       </w:r>
       <w:r>
         <w:rPr>
@@ -1626,7 +1934,33 @@
           <w:shd w:val="clear" w:color="auto" w:fill="FEFEFE"/>
           <w:lang w:val="en-US"/>
         </w:rPr>
-        <w:t>multiple rect elements</w:t>
+        <w:t xml:space="preserve">multiple </w:t>
+      </w:r>
+      <w:proofErr w:type="spellStart"/>
+      <w:r>
+        <w:rPr>
+          <w:rFonts w:ascii="Helvetica" w:hAnsi="Helvetica" w:cs="Helvetica"/>
+          <w:i/>
+          <w:color w:val="3F3F3F"/>
+          <w:sz w:val="23"/>
+          <w:szCs w:val="23"/>
+          <w:shd w:val="clear" w:color="auto" w:fill="FEFEFE"/>
+          <w:lang w:val="en-US"/>
+        </w:rPr>
+        <w:t>rect</w:t>
+      </w:r>
+      <w:proofErr w:type="spellEnd"/>
+      <w:r>
+        <w:rPr>
+          <w:rFonts w:ascii="Helvetica" w:hAnsi="Helvetica" w:cs="Helvetica"/>
+          <w:i/>
+          <w:color w:val="3F3F3F"/>
+          <w:sz w:val="23"/>
+          <w:szCs w:val="23"/>
+          <w:shd w:val="clear" w:color="auto" w:fill="FEFEFE"/>
+          <w:lang w:val="en-US"/>
+        </w:rPr>
+        <w:t xml:space="preserve"> elements</w:t>
       </w:r>
       <w:r>
         <w:rPr>
@@ -1639,8 +1973,6 @@
         </w:rPr>
         <w:t xml:space="preserve"> are appended</w:t>
       </w:r>
-      <w:bookmarkStart w:id="0" w:name="_GoBack"/>
-      <w:bookmarkEnd w:id="0"/>
     </w:p>
     <w:p>
       <w:pPr>
@@ -1695,6 +2027,12 @@
       </w:pPr>
     </w:p>
     <w:sectPr>
+      <w:headerReference w:type="even" r:id="rId7"/>
+      <w:headerReference w:type="default" r:id="rId8"/>
+      <w:footerReference w:type="even" r:id="rId9"/>
+      <w:footerReference w:type="default" r:id="rId10"/>
+      <w:headerReference w:type="first" r:id="rId11"/>
+      <w:footerReference w:type="first" r:id="rId12"/>
       <w:pgSz w:w="11906" w:h="16838"/>
       <w:pgMar w:top="1417" w:right="1417" w:bottom="1417" w:left="1417" w:header="708" w:footer="708" w:gutter="0"/>
       <w:cols w:space="708"/>
@@ -1702,6 +2040,177 @@
     </w:sectPr>
   </w:body>
 </w:document>
+</file>
+
+<file path=word/endnotes.xml><?xml version="1.0" encoding="utf-8"?>
+<w:endnotes xmlns:wpc="http://schemas.microsoft.com/office/word/2010/wordprocessingCanvas" xmlns:cx="http://schemas.microsoft.com/office/drawing/2014/chartex" xmlns:cx1="http://schemas.microsoft.com/office/drawing/2015/9/8/chartex" xmlns:cx2="http://schemas.microsoft.com/office/drawing/2015/10/21/chartex" xmlns:cx3="http://schemas.microsoft.com/office/drawing/2016/5/9/chartex" xmlns:cx4="http://schemas.microsoft.com/office/drawing/2016/5/10/chartex" xmlns:cx5="http://schemas.microsoft.com/office/drawing/2016/5/11/chartex" xmlns:cx6="http://schemas.microsoft.com/office/drawing/2016/5/12/chartex" xmlns:cx7="http://schemas.microsoft.com/office/drawing/2016/5/13/chartex" xmlns:cx8="http://schemas.microsoft.com/office/drawing/2016/5/14/chartex" xmlns:mc="http://schemas.openxmlformats.org/markup-compatibility/2006" xmlns:aink="http://schemas.microsoft.com/office/drawing/2016/ink" xmlns:am3d="http://schemas.microsoft.com/office/drawing/2017/model3d" xmlns:o="urn:schemas-microsoft-com:office:office" xmlns:r="http://schemas.openxmlformats.org/officeDocument/2006/relationships" xmlns:m="http://schemas.openxmlformats.org/officeDocument/2006/math" xmlns:v="urn:schemas-microsoft-com:vml" xmlns:wp14="http://schemas.microsoft.com/office/word/2010/wordprocessingDrawing" xmlns:wp="http://schemas.openxmlformats.org/drawingml/2006/wordprocessingDrawing" xmlns:w10="urn:schemas-microsoft-com:office:word" xmlns:w="http://schemas.openxmlformats.org/wordprocessingml/2006/main" xmlns:w14="http://schemas.microsoft.com/office/word/2010/wordml" xmlns:w15="http://schemas.microsoft.com/office/word/2012/wordml" xmlns:w16cid="http://schemas.microsoft.com/office/word/2016/wordml/cid" xmlns:w16se="http://schemas.microsoft.com/office/word/2015/wordml/symex" xmlns:wpg="http://schemas.microsoft.com/office/word/2010/wordprocessingGroup" xmlns:wpi="http://schemas.microsoft.com/office/word/2010/wordprocessingInk" xmlns:wne="http://schemas.microsoft.com/office/word/2006/wordml" xmlns:wps="http://schemas.microsoft.com/office/word/2010/wordprocessingShape" mc:Ignorable="w14 w15 w16se w16cid wp14">
+  <w:endnote w:type="separator" w:id="-1">
+    <w:p>
+      <w:pPr>
+        <w:spacing w:after="0" w:line="240" w:lineRule="auto"/>
+      </w:pPr>
+      <w:r>
+        <w:separator/>
+      </w:r>
+    </w:p>
+  </w:endnote>
+  <w:endnote w:type="continuationSeparator" w:id="0">
+    <w:p>
+      <w:pPr>
+        <w:spacing w:after="0" w:line="240" w:lineRule="auto"/>
+      </w:pPr>
+      <w:r>
+        <w:continuationSeparator/>
+      </w:r>
+    </w:p>
+  </w:endnote>
+</w:endnotes>
+</file>
+
+<file path=word/footer1.xml><?xml version="1.0" encoding="utf-8"?>
+<w:ftr xmlns:wpc="http://schemas.microsoft.com/office/word/2010/wordprocessingCanvas" xmlns:cx="http://schemas.microsoft.com/office/drawing/2014/chartex" xmlns:cx1="http://schemas.microsoft.com/office/drawing/2015/9/8/chartex" xmlns:cx2="http://schemas.microsoft.com/office/drawing/2015/10/21/chartex" xmlns:cx3="http://schemas.microsoft.com/office/drawing/2016/5/9/chartex" xmlns:cx4="http://schemas.microsoft.com/office/drawing/2016/5/10/chartex" xmlns:cx5="http://schemas.microsoft.com/office/drawing/2016/5/11/chartex" xmlns:cx6="http://schemas.microsoft.com/office/drawing/2016/5/12/chartex" xmlns:cx7="http://schemas.microsoft.com/office/drawing/2016/5/13/chartex" xmlns:cx8="http://schemas.microsoft.com/office/drawing/2016/5/14/chartex" xmlns:mc="http://schemas.openxmlformats.org/markup-compatibility/2006" xmlns:aink="http://schemas.microsoft.com/office/drawing/2016/ink" xmlns:am3d="http://schemas.microsoft.com/office/drawing/2017/model3d" xmlns:o="urn:schemas-microsoft-com:office:office" xmlns:r="http://schemas.openxmlformats.org/officeDocument/2006/relationships" xmlns:m="http://schemas.openxmlformats.org/officeDocument/2006/math" xmlns:v="urn:schemas-microsoft-com:vml" xmlns:wp14="http://schemas.microsoft.com/office/word/2010/wordprocessingDrawing" xmlns:wp="http://schemas.openxmlformats.org/drawingml/2006/wordprocessingDrawing" xmlns:w10="urn:schemas-microsoft-com:office:word" xmlns:w="http://schemas.openxmlformats.org/wordprocessingml/2006/main" xmlns:w14="http://schemas.microsoft.com/office/word/2010/wordml" xmlns:w15="http://schemas.microsoft.com/office/word/2012/wordml" xmlns:w16cid="http://schemas.microsoft.com/office/word/2016/wordml/cid" xmlns:w16se="http://schemas.microsoft.com/office/word/2015/wordml/symex" xmlns:wpg="http://schemas.microsoft.com/office/word/2010/wordprocessingGroup" xmlns:wpi="http://schemas.microsoft.com/office/word/2010/wordprocessingInk" xmlns:wne="http://schemas.microsoft.com/office/word/2006/wordml" xmlns:wps="http://schemas.microsoft.com/office/word/2010/wordprocessingShape" mc:Ignorable="w14 w15 w16se w16cid wp14">
+  <w:p>
+    <w:pPr>
+      <w:pStyle w:val="Voettekst"/>
+    </w:pPr>
+  </w:p>
+</w:ftr>
+</file>
+
+<file path=word/footer2.xml><?xml version="1.0" encoding="utf-8"?>
+<w:ftr xmlns:wpc="http://schemas.microsoft.com/office/word/2010/wordprocessingCanvas" xmlns:cx="http://schemas.microsoft.com/office/drawing/2014/chartex" xmlns:cx1="http://schemas.microsoft.com/office/drawing/2015/9/8/chartex" xmlns:cx2="http://schemas.microsoft.com/office/drawing/2015/10/21/chartex" xmlns:cx3="http://schemas.microsoft.com/office/drawing/2016/5/9/chartex" xmlns:cx4="http://schemas.microsoft.com/office/drawing/2016/5/10/chartex" xmlns:cx5="http://schemas.microsoft.com/office/drawing/2016/5/11/chartex" xmlns:cx6="http://schemas.microsoft.com/office/drawing/2016/5/12/chartex" xmlns:cx7="http://schemas.microsoft.com/office/drawing/2016/5/13/chartex" xmlns:cx8="http://schemas.microsoft.com/office/drawing/2016/5/14/chartex" xmlns:mc="http://schemas.openxmlformats.org/markup-compatibility/2006" xmlns:aink="http://schemas.microsoft.com/office/drawing/2016/ink" xmlns:am3d="http://schemas.microsoft.com/office/drawing/2017/model3d" xmlns:o="urn:schemas-microsoft-com:office:office" xmlns:r="http://schemas.openxmlformats.org/officeDocument/2006/relationships" xmlns:m="http://schemas.openxmlformats.org/officeDocument/2006/math" xmlns:v="urn:schemas-microsoft-com:vml" xmlns:wp14="http://schemas.microsoft.com/office/word/2010/wordprocessingDrawing" xmlns:wp="http://schemas.openxmlformats.org/drawingml/2006/wordprocessingDrawing" xmlns:w10="urn:schemas-microsoft-com:office:word" xmlns:w="http://schemas.openxmlformats.org/wordprocessingml/2006/main" xmlns:w14="http://schemas.microsoft.com/office/word/2010/wordml" xmlns:w15="http://schemas.microsoft.com/office/word/2012/wordml" xmlns:w16cid="http://schemas.microsoft.com/office/word/2016/wordml/cid" xmlns:w16se="http://schemas.microsoft.com/office/word/2015/wordml/symex" xmlns:wpg="http://schemas.microsoft.com/office/word/2010/wordprocessingGroup" xmlns:wpi="http://schemas.microsoft.com/office/word/2010/wordprocessingInk" xmlns:wne="http://schemas.microsoft.com/office/word/2006/wordml" xmlns:wps="http://schemas.microsoft.com/office/word/2010/wordprocessingShape" mc:Ignorable="w14 w15 w16se w16cid wp14">
+  <w:p>
+    <w:pPr>
+      <w:pStyle w:val="Voettekst"/>
+    </w:pPr>
+  </w:p>
+</w:ftr>
+</file>
+
+<file path=word/footer3.xml><?xml version="1.0" encoding="utf-8"?>
+<w:ftr xmlns:wpc="http://schemas.microsoft.com/office/word/2010/wordprocessingCanvas" xmlns:cx="http://schemas.microsoft.com/office/drawing/2014/chartex" xmlns:cx1="http://schemas.microsoft.com/office/drawing/2015/9/8/chartex" xmlns:cx2="http://schemas.microsoft.com/office/drawing/2015/10/21/chartex" xmlns:cx3="http://schemas.microsoft.com/office/drawing/2016/5/9/chartex" xmlns:cx4="http://schemas.microsoft.com/office/drawing/2016/5/10/chartex" xmlns:cx5="http://schemas.microsoft.com/office/drawing/2016/5/11/chartex" xmlns:cx6="http://schemas.microsoft.com/office/drawing/2016/5/12/chartex" xmlns:cx7="http://schemas.microsoft.com/office/drawing/2016/5/13/chartex" xmlns:cx8="http://schemas.microsoft.com/office/drawing/2016/5/14/chartex" xmlns:mc="http://schemas.openxmlformats.org/markup-compatibility/2006" xmlns:aink="http://schemas.microsoft.com/office/drawing/2016/ink" xmlns:am3d="http://schemas.microsoft.com/office/drawing/2017/model3d" xmlns:o="urn:schemas-microsoft-com:office:office" xmlns:r="http://schemas.openxmlformats.org/officeDocument/2006/relationships" xmlns:m="http://schemas.openxmlformats.org/officeDocument/2006/math" xmlns:v="urn:schemas-microsoft-com:vml" xmlns:wp14="http://schemas.microsoft.com/office/word/2010/wordprocessingDrawing" xmlns:wp="http://schemas.openxmlformats.org/drawingml/2006/wordprocessingDrawing" xmlns:w10="urn:schemas-microsoft-com:office:word" xmlns:w="http://schemas.openxmlformats.org/wordprocessingml/2006/main" xmlns:w14="http://schemas.microsoft.com/office/word/2010/wordml" xmlns:w15="http://schemas.microsoft.com/office/word/2012/wordml" xmlns:w16cid="http://schemas.microsoft.com/office/word/2016/wordml/cid" xmlns:w16se="http://schemas.microsoft.com/office/word/2015/wordml/symex" xmlns:wpg="http://schemas.microsoft.com/office/word/2010/wordprocessingGroup" xmlns:wpi="http://schemas.microsoft.com/office/word/2010/wordprocessingInk" xmlns:wne="http://schemas.microsoft.com/office/word/2006/wordml" xmlns:wps="http://schemas.microsoft.com/office/word/2010/wordprocessingShape" mc:Ignorable="w14 w15 w16se w16cid wp14">
+  <w:p>
+    <w:pPr>
+      <w:pStyle w:val="Voettekst"/>
+    </w:pPr>
+  </w:p>
+</w:ftr>
+</file>
+
+<file path=word/footnotes.xml><?xml version="1.0" encoding="utf-8"?>
+<w:footnotes xmlns:wpc="http://schemas.microsoft.com/office/word/2010/wordprocessingCanvas" xmlns:cx="http://schemas.microsoft.com/office/drawing/2014/chartex" xmlns:cx1="http://schemas.microsoft.com/office/drawing/2015/9/8/chartex" xmlns:cx2="http://schemas.microsoft.com/office/drawing/2015/10/21/chartex" xmlns:cx3="http://schemas.microsoft.com/office/drawing/2016/5/9/chartex" xmlns:cx4="http://schemas.microsoft.com/office/drawing/2016/5/10/chartex" xmlns:cx5="http://schemas.microsoft.com/office/drawing/2016/5/11/chartex" xmlns:cx6="http://schemas.microsoft.com/office/drawing/2016/5/12/chartex" xmlns:cx7="http://schemas.microsoft.com/office/drawing/2016/5/13/chartex" xmlns:cx8="http://schemas.microsoft.com/office/drawing/2016/5/14/chartex" xmlns:mc="http://schemas.openxmlformats.org/markup-compatibility/2006" xmlns:aink="http://schemas.microsoft.com/office/drawing/2016/ink" xmlns:am3d="http://schemas.microsoft.com/office/drawing/2017/model3d" xmlns:o="urn:schemas-microsoft-com:office:office" xmlns:r="http://schemas.openxmlformats.org/officeDocument/2006/relationships" xmlns:m="http://schemas.openxmlformats.org/officeDocument/2006/math" xmlns:v="urn:schemas-microsoft-com:vml" xmlns:wp14="http://schemas.microsoft.com/office/word/2010/wordprocessingDrawing" xmlns:wp="http://schemas.openxmlformats.org/drawingml/2006/wordprocessingDrawing" xmlns:w10="urn:schemas-microsoft-com:office:word" xmlns:w="http://schemas.openxmlformats.org/wordprocessingml/2006/main" xmlns:w14="http://schemas.microsoft.com/office/word/2010/wordml" xmlns:w15="http://schemas.microsoft.com/office/word/2012/wordml" xmlns:w16cid="http://schemas.microsoft.com/office/word/2016/wordml/cid" xmlns:w16se="http://schemas.microsoft.com/office/word/2015/wordml/symex" xmlns:wpg="http://schemas.microsoft.com/office/word/2010/wordprocessingGroup" xmlns:wpi="http://schemas.microsoft.com/office/word/2010/wordprocessingInk" xmlns:wne="http://schemas.microsoft.com/office/word/2006/wordml" xmlns:wps="http://schemas.microsoft.com/office/word/2010/wordprocessingShape" mc:Ignorable="w14 w15 w16se w16cid wp14">
+  <w:footnote w:type="separator" w:id="-1">
+    <w:p>
+      <w:pPr>
+        <w:spacing w:after="0" w:line="240" w:lineRule="auto"/>
+      </w:pPr>
+      <w:r>
+        <w:separator/>
+      </w:r>
+    </w:p>
+  </w:footnote>
+  <w:footnote w:type="continuationSeparator" w:id="0">
+    <w:p>
+      <w:pPr>
+        <w:spacing w:after="0" w:line="240" w:lineRule="auto"/>
+      </w:pPr>
+      <w:r>
+        <w:continuationSeparator/>
+      </w:r>
+    </w:p>
+  </w:footnote>
+</w:footnotes>
+</file>
+
+<file path=word/header1.xml><?xml version="1.0" encoding="utf-8"?>
+<w:hdr xmlns:wpc="http://schemas.microsoft.com/office/word/2010/wordprocessingCanvas" xmlns:cx="http://schemas.microsoft.com/office/drawing/2014/chartex" xmlns:cx1="http://schemas.microsoft.com/office/drawing/2015/9/8/chartex" xmlns:cx2="http://schemas.microsoft.com/office/drawing/2015/10/21/chartex" xmlns:cx3="http://schemas.microsoft.com/office/drawing/2016/5/9/chartex" xmlns:cx4="http://schemas.microsoft.com/office/drawing/2016/5/10/chartex" xmlns:cx5="http://schemas.microsoft.com/office/drawing/2016/5/11/chartex" xmlns:cx6="http://schemas.microsoft.com/office/drawing/2016/5/12/chartex" xmlns:cx7="http://schemas.microsoft.com/office/drawing/2016/5/13/chartex" xmlns:cx8="http://schemas.microsoft.com/office/drawing/2016/5/14/chartex" xmlns:mc="http://schemas.openxmlformats.org/markup-compatibility/2006" xmlns:aink="http://schemas.microsoft.com/office/drawing/2016/ink" xmlns:am3d="http://schemas.microsoft.com/office/drawing/2017/model3d" xmlns:o="urn:schemas-microsoft-com:office:office" xmlns:r="http://schemas.openxmlformats.org/officeDocument/2006/relationships" xmlns:m="http://schemas.openxmlformats.org/officeDocument/2006/math" xmlns:v="urn:schemas-microsoft-com:vml" xmlns:wp14="http://schemas.microsoft.com/office/word/2010/wordprocessingDrawing" xmlns:wp="http://schemas.openxmlformats.org/drawingml/2006/wordprocessingDrawing" xmlns:w10="urn:schemas-microsoft-com:office:word" xmlns:w="http://schemas.openxmlformats.org/wordprocessingml/2006/main" xmlns:w14="http://schemas.microsoft.com/office/word/2010/wordml" xmlns:w15="http://schemas.microsoft.com/office/word/2012/wordml" xmlns:w16cid="http://schemas.microsoft.com/office/word/2016/wordml/cid" xmlns:w16se="http://schemas.microsoft.com/office/word/2015/wordml/symex" xmlns:wpg="http://schemas.microsoft.com/office/word/2010/wordprocessingGroup" xmlns:wpi="http://schemas.microsoft.com/office/word/2010/wordprocessingInk" xmlns:wne="http://schemas.microsoft.com/office/word/2006/wordml" xmlns:wps="http://schemas.microsoft.com/office/word/2010/wordprocessingShape" mc:Ignorable="w14 w15 w16se w16cid wp14">
+  <w:p>
+    <w:pPr>
+      <w:pStyle w:val="Koptekst"/>
+    </w:pPr>
+  </w:p>
+</w:hdr>
+</file>
+
+<file path=word/header2.xml><?xml version="1.0" encoding="utf-8"?>
+<w:hdr xmlns:wpc="http://schemas.microsoft.com/office/word/2010/wordprocessingCanvas" xmlns:cx="http://schemas.microsoft.com/office/drawing/2014/chartex" xmlns:cx1="http://schemas.microsoft.com/office/drawing/2015/9/8/chartex" xmlns:cx2="http://schemas.microsoft.com/office/drawing/2015/10/21/chartex" xmlns:cx3="http://schemas.microsoft.com/office/drawing/2016/5/9/chartex" xmlns:cx4="http://schemas.microsoft.com/office/drawing/2016/5/10/chartex" xmlns:cx5="http://schemas.microsoft.com/office/drawing/2016/5/11/chartex" xmlns:cx6="http://schemas.microsoft.com/office/drawing/2016/5/12/chartex" xmlns:cx7="http://schemas.microsoft.com/office/drawing/2016/5/13/chartex" xmlns:cx8="http://schemas.microsoft.com/office/drawing/2016/5/14/chartex" xmlns:mc="http://schemas.openxmlformats.org/markup-compatibility/2006" xmlns:aink="http://schemas.microsoft.com/office/drawing/2016/ink" xmlns:am3d="http://schemas.microsoft.com/office/drawing/2017/model3d" xmlns:o="urn:schemas-microsoft-com:office:office" xmlns:r="http://schemas.openxmlformats.org/officeDocument/2006/relationships" xmlns:m="http://schemas.openxmlformats.org/officeDocument/2006/math" xmlns:v="urn:schemas-microsoft-com:vml" xmlns:wp14="http://schemas.microsoft.com/office/word/2010/wordprocessingDrawing" xmlns:wp="http://schemas.openxmlformats.org/drawingml/2006/wordprocessingDrawing" xmlns:w10="urn:schemas-microsoft-com:office:word" xmlns:w="http://schemas.openxmlformats.org/wordprocessingml/2006/main" xmlns:w14="http://schemas.microsoft.com/office/word/2010/wordml" xmlns:w15="http://schemas.microsoft.com/office/word/2012/wordml" xmlns:w16cid="http://schemas.microsoft.com/office/word/2016/wordml/cid" xmlns:w16se="http://schemas.microsoft.com/office/word/2015/wordml/symex" xmlns:wpg="http://schemas.microsoft.com/office/word/2010/wordprocessingGroup" xmlns:wpi="http://schemas.microsoft.com/office/word/2010/wordprocessingInk" xmlns:wne="http://schemas.microsoft.com/office/word/2006/wordml" xmlns:wps="http://schemas.microsoft.com/office/word/2010/wordprocessingShape" mc:Ignorable="w14 w15 w16se w16cid wp14">
+  <w:p>
+    <w:pPr>
+      <w:pStyle w:val="Koptekst"/>
+      <w:jc w:val="right"/>
+      <w:rPr>
+        <w:sz w:val="16"/>
+        <w:szCs w:val="16"/>
+      </w:rPr>
+    </w:pPr>
+    <w:r>
+      <w:rPr>
+        <w:sz w:val="16"/>
+        <w:szCs w:val="16"/>
+      </w:rPr>
+      <w:t>Rick van Bork</w:t>
+    </w:r>
+  </w:p>
+  <w:p>
+    <w:pPr>
+      <w:pStyle w:val="Koptekst"/>
+      <w:jc w:val="right"/>
+      <w:rPr>
+        <w:sz w:val="16"/>
+        <w:szCs w:val="16"/>
+      </w:rPr>
+    </w:pPr>
+    <w:proofErr w:type="spellStart"/>
+    <w:r>
+      <w:rPr>
+        <w:sz w:val="16"/>
+        <w:szCs w:val="16"/>
+      </w:rPr>
+      <w:t>Std</w:t>
+    </w:r>
+    <w:proofErr w:type="spellEnd"/>
+    <w:r>
+      <w:rPr>
+        <w:sz w:val="16"/>
+        <w:szCs w:val="16"/>
+      </w:rPr>
+      <w:t xml:space="preserve">. </w:t>
+    </w:r>
+    <w:proofErr w:type="spellStart"/>
+    <w:r>
+      <w:rPr>
+        <w:sz w:val="16"/>
+        <w:szCs w:val="16"/>
+      </w:rPr>
+      <w:t>nr</w:t>
+    </w:r>
+    <w:proofErr w:type="spellEnd"/>
+    <w:r>
+      <w:rPr>
+        <w:sz w:val="16"/>
+        <w:szCs w:val="16"/>
+      </w:rPr>
+      <w:t>: 11990503</w:t>
+    </w:r>
+  </w:p>
+  <w:p>
+    <w:pPr>
+      <w:pStyle w:val="Koptekst"/>
+    </w:pPr>
+    <w:bookmarkStart w:id="0" w:name="_GoBack"/>
+    <w:bookmarkEnd w:id="0"/>
+  </w:p>
+</w:hdr>
+</file>
+
+<file path=word/header3.xml><?xml version="1.0" encoding="utf-8"?>
+<w:hdr xmlns:wpc="http://schemas.microsoft.com/office/word/2010/wordprocessingCanvas" xmlns:cx="http://schemas.microsoft.com/office/drawing/2014/chartex" xmlns:cx1="http://schemas.microsoft.com/office/drawing/2015/9/8/chartex" xmlns:cx2="http://schemas.microsoft.com/office/drawing/2015/10/21/chartex" xmlns:cx3="http://schemas.microsoft.com/office/drawing/2016/5/9/chartex" xmlns:cx4="http://schemas.microsoft.com/office/drawing/2016/5/10/chartex" xmlns:cx5="http://schemas.microsoft.com/office/drawing/2016/5/11/chartex" xmlns:cx6="http://schemas.microsoft.com/office/drawing/2016/5/12/chartex" xmlns:cx7="http://schemas.microsoft.com/office/drawing/2016/5/13/chartex" xmlns:cx8="http://schemas.microsoft.com/office/drawing/2016/5/14/chartex" xmlns:mc="http://schemas.openxmlformats.org/markup-compatibility/2006" xmlns:aink="http://schemas.microsoft.com/office/drawing/2016/ink" xmlns:am3d="http://schemas.microsoft.com/office/drawing/2017/model3d" xmlns:o="urn:schemas-microsoft-com:office:office" xmlns:r="http://schemas.openxmlformats.org/officeDocument/2006/relationships" xmlns:m="http://schemas.openxmlformats.org/officeDocument/2006/math" xmlns:v="urn:schemas-microsoft-com:vml" xmlns:wp14="http://schemas.microsoft.com/office/word/2010/wordprocessingDrawing" xmlns:wp="http://schemas.openxmlformats.org/drawingml/2006/wordprocessingDrawing" xmlns:w10="urn:schemas-microsoft-com:office:word" xmlns:w="http://schemas.openxmlformats.org/wordprocessingml/2006/main" xmlns:w14="http://schemas.microsoft.com/office/word/2010/wordml" xmlns:w15="http://schemas.microsoft.com/office/word/2012/wordml" xmlns:w16cid="http://schemas.microsoft.com/office/word/2016/wordml/cid" xmlns:w16se="http://schemas.microsoft.com/office/word/2015/wordml/symex" xmlns:wpg="http://schemas.microsoft.com/office/word/2010/wordprocessingGroup" xmlns:wpi="http://schemas.microsoft.com/office/word/2010/wordprocessingInk" xmlns:wne="http://schemas.microsoft.com/office/word/2006/wordml" xmlns:wps="http://schemas.microsoft.com/office/word/2010/wordprocessingShape" mc:Ignorable="w14 w15 w16se w16cid wp14">
+  <w:p>
+    <w:pPr>
+      <w:pStyle w:val="Koptekst"/>
+    </w:pPr>
+  </w:p>
+</w:hdr>
 </file>
 
 <file path=word/numbering.xml><?xml version="1.0" encoding="utf-8"?>
@@ -2010,6 +2519,7 @@
     <w:lsdException w:name="HTML Sample" w:semiHidden="1" w:unhideWhenUsed="1"/>
     <w:lsdException w:name="HTML Typewriter" w:semiHidden="1" w:unhideWhenUsed="1"/>
     <w:lsdException w:name="HTML Variable" w:semiHidden="1" w:unhideWhenUsed="1"/>
+    <w:lsdException w:name="Normal Table" w:semiHidden="1" w:unhideWhenUsed="1"/>
     <w:lsdException w:name="annotation subject" w:semiHidden="1" w:unhideWhenUsed="1"/>
     <w:lsdException w:name="No List" w:semiHidden="1" w:unhideWhenUsed="1"/>
     <w:lsdException w:name="Outline List 1" w:semiHidden="1" w:unhideWhenUsed="1"/>
@@ -2056,8 +2566,10 @@
     <w:lsdException w:name="Table Subtle 2" w:semiHidden="1" w:unhideWhenUsed="1"/>
     <w:lsdException w:name="Table Web 1" w:semiHidden="1" w:unhideWhenUsed="1"/>
     <w:lsdException w:name="Table Web 2" w:semiHidden="1" w:unhideWhenUsed="1"/>
+    <w:lsdException w:name="Table Web 3" w:semiHidden="1" w:unhideWhenUsed="1"/>
     <w:lsdException w:name="Balloon Text" w:semiHidden="1" w:unhideWhenUsed="1"/>
     <w:lsdException w:name="Table Grid" w:uiPriority="39"/>
+    <w:lsdException w:name="Table Theme" w:semiHidden="1" w:unhideWhenUsed="1"/>
     <w:lsdException w:name="Placeholder Text" w:semiHidden="1"/>
     <w:lsdException w:name="No Spacing" w:uiPriority="1" w:qFormat="1"/>
     <w:lsdException w:name="Light Shading" w:uiPriority="60"/>
@@ -2335,6 +2847,56 @@
       <w:ind w:left="720"/>
       <w:contextualSpacing/>
     </w:pPr>
+  </w:style>
+  <w:style w:type="paragraph" w:styleId="Koptekst">
+    <w:name w:val="header"/>
+    <w:basedOn w:val="Standaard"/>
+    <w:link w:val="KoptekstChar"/>
+    <w:uiPriority w:val="99"/>
+    <w:unhideWhenUsed/>
+    <w:rsid w:val="005B33BD"/>
+    <w:pPr>
+      <w:tabs>
+        <w:tab w:val="center" w:pos="4703"/>
+        <w:tab w:val="right" w:pos="9406"/>
+      </w:tabs>
+      <w:spacing w:after="0" w:line="240" w:lineRule="auto"/>
+    </w:pPr>
+  </w:style>
+  <w:style w:type="character" w:customStyle="1" w:styleId="KoptekstChar">
+    <w:name w:val="Koptekst Char"/>
+    <w:basedOn w:val="Standaardalinea-lettertype"/>
+    <w:link w:val="Koptekst"/>
+    <w:uiPriority w:val="99"/>
+    <w:rsid w:val="005B33BD"/>
+    <w:rPr>
+      <w:lang w:val="nl-NL"/>
+    </w:rPr>
+  </w:style>
+  <w:style w:type="paragraph" w:styleId="Voettekst">
+    <w:name w:val="footer"/>
+    <w:basedOn w:val="Standaard"/>
+    <w:link w:val="VoettekstChar"/>
+    <w:uiPriority w:val="99"/>
+    <w:unhideWhenUsed/>
+    <w:rsid w:val="005B33BD"/>
+    <w:pPr>
+      <w:tabs>
+        <w:tab w:val="center" w:pos="4703"/>
+        <w:tab w:val="right" w:pos="9406"/>
+      </w:tabs>
+      <w:spacing w:after="0" w:line="240" w:lineRule="auto"/>
+    </w:pPr>
+  </w:style>
+  <w:style w:type="character" w:customStyle="1" w:styleId="VoettekstChar">
+    <w:name w:val="Voettekst Char"/>
+    <w:basedOn w:val="Standaardalinea-lettertype"/>
+    <w:link w:val="Voettekst"/>
+    <w:uiPriority w:val="99"/>
+    <w:rsid w:val="005B33BD"/>
+    <w:rPr>
+      <w:lang w:val="nl-NL"/>
+    </w:rPr>
   </w:style>
 </w:styles>
 </file>

</xml_diff>